<commit_message>
Documentation: UI Design & Backend: DateAdapter class added
</commit_message>
<xml_diff>
--- a/src/main/Documentation/Προβλήματα.docx
+++ b/src/main/Documentation/Προβλήματα.docx
@@ -25,6 +25,11 @@
       </w:r>
     </w:p>
     <w:p>
+      <w:pPr>
+        <w:rPr>
+          <w:lang w:val="el-GR"/>
+        </w:rPr>
+      </w:pPr>
       <w:r>
         <w:rPr>
           <w:lang w:val="el-GR"/>
@@ -47,7 +52,7 @@
         <w:rPr>
           <w:lang w:val="el-GR"/>
         </w:rPr>
-        <w:t xml:space="preserve">προέκυψαν κυρίως στο χωρισμό των λειτουργιών (πχ τι λειτουργίες θα γίνονταν στο </w:t>
+        <w:t xml:space="preserve">προέκυψαν κυρίως στο χωρισμό των λειτουργιών (τι λειτουργίες θα γίνονταν στο </w:t>
       </w:r>
       <w:r>
         <w:t>frontend</w:t>
@@ -77,324 +82,312 @@
         <w:rPr>
           <w:lang w:val="el-GR"/>
         </w:rPr>
+        <w:t>. Λ</w:t>
+      </w:r>
+      <w:r>
+        <w:rPr>
+          <w:lang w:val="el-GR"/>
+        </w:rPr>
+        <w:t xml:space="preserve">όγο της μικρής εμπειρίας </w:t>
+      </w:r>
+      <w:r>
+        <w:rPr>
+          <w:lang w:val="el-GR"/>
+        </w:rPr>
+        <w:t xml:space="preserve">μου </w:t>
+      </w:r>
+      <w:r>
+        <w:rPr>
+          <w:lang w:val="el-GR"/>
+        </w:rPr>
+        <w:t xml:space="preserve">στην σχεδίαση </w:t>
+      </w:r>
+      <w:r>
+        <w:rPr>
+          <w:lang w:val="el-GR"/>
+        </w:rPr>
+        <w:t xml:space="preserve">μεγαλύτερων </w:t>
+      </w:r>
+      <w:r>
+        <w:rPr>
+          <w:lang w:val="el-GR"/>
+        </w:rPr>
+        <w:t>συστημάτων</w:t>
+      </w:r>
+      <w:r>
+        <w:rPr>
+          <w:lang w:val="el-GR"/>
+        </w:rPr>
+        <w:t xml:space="preserve"> </w:t>
+      </w:r>
+      <w:r>
+        <w:rPr>
+          <w:lang w:val="el-GR"/>
+        </w:rPr>
+        <w:t xml:space="preserve">η </w:t>
+      </w:r>
+      <w:r>
+        <w:rPr>
+          <w:lang w:val="el-GR"/>
+        </w:rPr>
+        <w:t>δομή του</w:t>
+      </w:r>
+      <w:r>
+        <w:rPr>
+          <w:lang w:val="el-GR"/>
+        </w:rPr>
+        <w:t xml:space="preserve"> </w:t>
+      </w:r>
+      <w:r>
+        <w:rPr>
+          <w:lang w:val="el-GR"/>
+        </w:rPr>
+        <w:t>συστήματος</w:t>
+      </w:r>
+      <w:r>
+        <w:rPr>
+          <w:lang w:val="el-GR"/>
+        </w:rPr>
+        <w:t xml:space="preserve"> </w:t>
+      </w:r>
+      <w:r>
+        <w:rPr>
+          <w:lang w:val="el-GR"/>
+        </w:rPr>
+        <w:t xml:space="preserve">άλλαξε αρκετές φορές μέχρι να φτάσει σε μία σχετικά οργανωμένη </w:t>
+      </w:r>
+      <w:r>
+        <w:rPr>
+          <w:lang w:val="el-GR"/>
+        </w:rPr>
+        <w:t>μορφή</w:t>
+      </w:r>
+      <w:r>
+        <w:rPr>
+          <w:lang w:val="el-GR"/>
+        </w:rPr>
+        <w:t xml:space="preserve">, η οποία </w:t>
+      </w:r>
+      <w:r>
+        <w:rPr>
+          <w:lang w:val="el-GR"/>
+        </w:rPr>
+        <w:t xml:space="preserve">να είναι πιο απλή και υποστηρίζει </w:t>
+      </w:r>
+      <w:r>
+        <w:rPr>
+          <w:lang w:val="el-GR"/>
+        </w:rPr>
+        <w:t>πιο εύκολα προσθήκες</w:t>
+      </w:r>
+      <w:r>
+        <w:rPr>
+          <w:lang w:val="el-GR"/>
+        </w:rPr>
+        <w:t xml:space="preserve"> και</w:t>
+      </w:r>
+      <w:r>
+        <w:rPr>
+          <w:lang w:val="el-GR"/>
+        </w:rPr>
+        <w:t xml:space="preserve"> </w:t>
+      </w:r>
+      <w:r>
+        <w:rPr>
+          <w:lang w:val="el-GR"/>
+        </w:rPr>
+        <w:t>αλλαγές</w:t>
+      </w:r>
+      <w:r>
+        <w:rPr>
+          <w:lang w:val="el-GR"/>
+        </w:rPr>
+        <w:t>.</w:t>
+      </w:r>
+      <w:r>
+        <w:rPr>
+          <w:lang w:val="el-GR"/>
+        </w:rPr>
+        <w:t xml:space="preserve"> Στο </w:t>
+      </w:r>
+      <w:r>
+        <w:rPr>
+          <w:lang w:val="el-GR"/>
+        </w:rPr>
+        <w:t xml:space="preserve"> </w:t>
+      </w:r>
+      <w:r>
+        <w:t>frontend</w:t>
+      </w:r>
+      <w:r>
+        <w:rPr>
+          <w:lang w:val="el-GR"/>
+        </w:rPr>
+        <w:t xml:space="preserve"> </w:t>
+      </w:r>
+      <w:r>
+        <w:rPr>
+          <w:lang w:val="el-GR"/>
+        </w:rPr>
+        <w:t>η αρχική δυσκολία ήταν η</w:t>
+      </w:r>
+      <w:r>
+        <w:rPr>
+          <w:lang w:val="el-GR"/>
+        </w:rPr>
+        <w:t xml:space="preserve"> </w:t>
+      </w:r>
+      <w:r>
+        <w:rPr>
+          <w:lang w:val="el-GR"/>
+        </w:rPr>
+        <w:t>εξοικείωση με την</w:t>
+      </w:r>
+      <w:r>
+        <w:rPr>
+          <w:lang w:val="el-GR"/>
+        </w:rPr>
+        <w:t xml:space="preserve"> </w:t>
+      </w:r>
+      <w:r>
+        <w:rPr>
+          <w:lang w:val="el-GR"/>
+        </w:rPr>
+        <w:t xml:space="preserve">βιβλιοθήκη </w:t>
+      </w:r>
+      <w:r>
+        <w:t>react</w:t>
+      </w:r>
+      <w:r>
+        <w:rPr>
+          <w:lang w:val="el-GR"/>
+        </w:rPr>
+        <w:t xml:space="preserve">, μου πήρε αρκετό χρόνο μέχρι να μάθω την βιβλιοθήκη και να συνηθίσω </w:t>
+      </w:r>
+      <w:r>
+        <w:rPr>
+          <w:lang w:val="el-GR"/>
+        </w:rPr>
+        <w:t>το «νέο» τρόπο σκέψης</w:t>
+      </w:r>
+      <w:r>
+        <w:rPr>
+          <w:lang w:val="el-GR"/>
+        </w:rPr>
+        <w:t xml:space="preserve">. Ο </w:t>
+      </w:r>
+      <w:r>
+        <w:rPr>
+          <w:lang w:val="el-GR"/>
+        </w:rPr>
+        <w:t>διαχωρισμός</w:t>
+      </w:r>
+      <w:r>
+        <w:rPr>
+          <w:lang w:val="el-GR"/>
+        </w:rPr>
+        <w:t xml:space="preserve"> των </w:t>
+      </w:r>
+      <w:r>
+        <w:t>components</w:t>
+      </w:r>
+      <w:r>
+        <w:rPr>
+          <w:lang w:val="el-GR"/>
+        </w:rPr>
+        <w:t xml:space="preserve">, το </w:t>
+      </w:r>
+      <w:r>
+        <w:t>global</w:t>
+      </w:r>
+      <w:r>
+        <w:rPr>
+          <w:lang w:val="el-GR"/>
+        </w:rPr>
+        <w:t xml:space="preserve"> </w:t>
+      </w:r>
+      <w:r>
+        <w:rPr>
+          <w:lang w:val="el-GR"/>
+        </w:rPr>
+        <w:t xml:space="preserve">και </w:t>
+      </w:r>
+      <w:r>
+        <w:t>local</w:t>
+      </w:r>
+      <w:r>
+        <w:rPr>
+          <w:lang w:val="el-GR"/>
+        </w:rPr>
+        <w:t xml:space="preserve"> </w:t>
+      </w:r>
+      <w:r>
+        <w:t>state</w:t>
+      </w:r>
+      <w:r>
+        <w:rPr>
+          <w:lang w:val="el-GR"/>
+        </w:rPr>
+        <w:t xml:space="preserve"> </w:t>
+      </w:r>
+      <w:r>
+        <w:rPr>
+          <w:lang w:val="el-GR"/>
+        </w:rPr>
+        <w:t xml:space="preserve">που έπρεπε να περιέχουν μερικά </w:t>
+      </w:r>
+      <w:r>
+        <w:t>components</w:t>
+      </w:r>
+      <w:r>
+        <w:rPr>
+          <w:lang w:val="el-GR"/>
+        </w:rPr>
+        <w:t xml:space="preserve"> </w:t>
+      </w:r>
+      <w:r>
+        <w:rPr>
+          <w:lang w:val="el-GR"/>
+        </w:rPr>
+        <w:t xml:space="preserve">και η αλληλεπίδραση μεταξύ των </w:t>
+      </w:r>
+      <w:r>
+        <w:t>components</w:t>
+      </w:r>
+      <w:r>
+        <w:rPr>
+          <w:lang w:val="el-GR"/>
+        </w:rPr>
+        <w:t xml:space="preserve"> </w:t>
+      </w:r>
+      <w:r>
+        <w:rPr>
+          <w:lang w:val="el-GR"/>
+        </w:rPr>
+        <w:t xml:space="preserve">ήταν επίσης κάτι </w:t>
+      </w:r>
+      <w:r>
+        <w:rPr>
+          <w:lang w:val="el-GR"/>
+        </w:rPr>
+        <w:t xml:space="preserve">αρκετά </w:t>
+      </w:r>
+      <w:r>
+        <w:rPr>
+          <w:lang w:val="el-GR"/>
+        </w:rPr>
+        <w:t>χρονοβόρο</w:t>
+      </w:r>
+      <w:r>
+        <w:rPr>
+          <w:lang w:val="el-GR"/>
+        </w:rPr>
         <w:t>,</w:t>
       </w:r>
       <w:r>
         <w:rPr>
           <w:lang w:val="el-GR"/>
         </w:rPr>
-        <w:t xml:space="preserve"> η πρώτη δυσκολία αφορούσε την σ</w:t>
-      </w:r>
-      <w:r>
-        <w:rPr>
-          <w:lang w:val="el-GR"/>
-        </w:rPr>
-        <w:t xml:space="preserve">χεδίαση </w:t>
-      </w:r>
-      <w:r>
-        <w:rPr>
-          <w:lang w:val="el-GR"/>
-        </w:rPr>
-        <w:t>του</w:t>
-      </w:r>
-      <w:r>
-        <w:rPr>
-          <w:lang w:val="el-GR"/>
-        </w:rPr>
-        <w:t xml:space="preserve"> συστήματος, λόγο της μικρής εμπειρίας </w:t>
-      </w:r>
-      <w:r>
-        <w:rPr>
-          <w:lang w:val="el-GR"/>
-        </w:rPr>
-        <w:t xml:space="preserve">μου </w:t>
-      </w:r>
-      <w:r>
-        <w:rPr>
-          <w:lang w:val="el-GR"/>
-        </w:rPr>
-        <w:t xml:space="preserve">στην σχεδίαση </w:t>
-      </w:r>
-      <w:r>
-        <w:rPr>
-          <w:lang w:val="el-GR"/>
-        </w:rPr>
-        <w:t xml:space="preserve">μεγαλύτερων </w:t>
-      </w:r>
-      <w:r>
-        <w:rPr>
-          <w:lang w:val="el-GR"/>
-        </w:rPr>
-        <w:t>συστημάτων</w:t>
-      </w:r>
-      <w:r>
-        <w:rPr>
-          <w:lang w:val="el-GR"/>
-        </w:rPr>
-        <w:t xml:space="preserve"> </w:t>
-      </w:r>
-      <w:r>
-        <w:rPr>
-          <w:lang w:val="el-GR"/>
-        </w:rPr>
-        <w:t xml:space="preserve">η </w:t>
-      </w:r>
-      <w:r>
-        <w:rPr>
-          <w:lang w:val="el-GR"/>
-        </w:rPr>
-        <w:t>δομή του</w:t>
-      </w:r>
-      <w:r>
-        <w:rPr>
-          <w:lang w:val="el-GR"/>
-        </w:rPr>
-        <w:t xml:space="preserve"> </w:t>
-      </w:r>
-      <w:r>
-        <w:rPr>
-          <w:lang w:val="el-GR"/>
-        </w:rPr>
-        <w:t>συστήματος</w:t>
-      </w:r>
-      <w:r>
-        <w:rPr>
-          <w:lang w:val="el-GR"/>
-        </w:rPr>
-        <w:t xml:space="preserve"> </w:t>
-      </w:r>
-      <w:r>
-        <w:rPr>
-          <w:lang w:val="el-GR"/>
-        </w:rPr>
-        <w:t xml:space="preserve">άλλαξε αρκετές φορές μέχρι να φτάσει σε μία σχετικά οργανωμένη </w:t>
-      </w:r>
-      <w:r>
-        <w:rPr>
-          <w:lang w:val="el-GR"/>
-        </w:rPr>
-        <w:t>μορφή</w:t>
-      </w:r>
-      <w:r>
-        <w:rPr>
-          <w:lang w:val="el-GR"/>
-        </w:rPr>
-        <w:t xml:space="preserve">, η οποία </w:t>
-      </w:r>
-      <w:r>
-        <w:rPr>
-          <w:lang w:val="el-GR"/>
-        </w:rPr>
-        <w:t xml:space="preserve">να είναι πιο απλή και υποστηρίζει </w:t>
-      </w:r>
-      <w:r>
-        <w:rPr>
-          <w:lang w:val="el-GR"/>
-        </w:rPr>
-        <w:t>πιο εύκολα προσθήκες</w:t>
-      </w:r>
-      <w:r>
-        <w:rPr>
-          <w:lang w:val="el-GR"/>
-        </w:rPr>
-        <w:t xml:space="preserve"> και</w:t>
-      </w:r>
-      <w:r>
-        <w:rPr>
-          <w:lang w:val="el-GR"/>
-        </w:rPr>
-        <w:t xml:space="preserve"> </w:t>
-      </w:r>
-      <w:r>
-        <w:rPr>
-          <w:lang w:val="el-GR"/>
-        </w:rPr>
-        <w:t>αλλαγές</w:t>
-      </w:r>
-      <w:r>
-        <w:rPr>
-          <w:lang w:val="el-GR"/>
-        </w:rPr>
-        <w:t>.</w:t>
-      </w:r>
-      <w:r>
-        <w:rPr>
-          <w:lang w:val="el-GR"/>
-        </w:rPr>
-        <w:t xml:space="preserve"> Στο </w:t>
-      </w:r>
-      <w:r>
-        <w:rPr>
-          <w:lang w:val="el-GR"/>
-        </w:rPr>
-        <w:t xml:space="preserve"> </w:t>
-      </w:r>
-      <w:r>
-        <w:t>frontend</w:t>
-      </w:r>
-      <w:r>
-        <w:rPr>
-          <w:lang w:val="el-GR"/>
-        </w:rPr>
-        <w:t xml:space="preserve"> </w:t>
-      </w:r>
-      <w:r>
-        <w:rPr>
-          <w:lang w:val="el-GR"/>
-        </w:rPr>
-        <w:t>η αρχική δυσκολία ήταν η</w:t>
-      </w:r>
-      <w:r>
-        <w:rPr>
-          <w:lang w:val="el-GR"/>
-        </w:rPr>
-        <w:t xml:space="preserve"> </w:t>
-      </w:r>
-      <w:r>
-        <w:rPr>
-          <w:lang w:val="el-GR"/>
-        </w:rPr>
-        <w:t>εξοικείωση με την</w:t>
-      </w:r>
-      <w:r>
-        <w:rPr>
-          <w:lang w:val="el-GR"/>
-        </w:rPr>
-        <w:t xml:space="preserve"> </w:t>
-      </w:r>
-      <w:r>
-        <w:t>react</w:t>
-      </w:r>
-      <w:r>
-        <w:rPr>
-          <w:lang w:val="el-GR"/>
-        </w:rPr>
-        <w:t xml:space="preserve">, μου πήρε αρκετό χρόνο μέχρι να μάθω την βιβλιοθήκη και να συνηθίσω </w:t>
-      </w:r>
-      <w:r>
-        <w:rPr>
-          <w:lang w:val="el-GR"/>
-        </w:rPr>
-        <w:t>το «νέο» τρόπο σκέψης</w:t>
-      </w:r>
-      <w:r>
-        <w:rPr>
-          <w:lang w:val="el-GR"/>
-        </w:rPr>
-        <w:t xml:space="preserve">. Ο </w:t>
-      </w:r>
-      <w:r>
-        <w:rPr>
-          <w:lang w:val="el-GR"/>
-        </w:rPr>
-        <w:t>διαχωρισμός</w:t>
-      </w:r>
-      <w:r>
-        <w:rPr>
-          <w:lang w:val="el-GR"/>
-        </w:rPr>
-        <w:t xml:space="preserve"> των </w:t>
-      </w:r>
-      <w:r>
-        <w:t>components</w:t>
-      </w:r>
-      <w:r>
-        <w:rPr>
-          <w:lang w:val="el-GR"/>
-        </w:rPr>
-        <w:t xml:space="preserve">, το </w:t>
-      </w:r>
-      <w:r>
-        <w:t>global</w:t>
-      </w:r>
-      <w:r>
-        <w:rPr>
-          <w:lang w:val="el-GR"/>
-        </w:rPr>
-        <w:t xml:space="preserve"> </w:t>
-      </w:r>
-      <w:r>
-        <w:rPr>
-          <w:lang w:val="el-GR"/>
-        </w:rPr>
-        <w:t xml:space="preserve">και </w:t>
-      </w:r>
-      <w:r>
-        <w:t>local</w:t>
-      </w:r>
-      <w:r>
-        <w:rPr>
-          <w:lang w:val="el-GR"/>
-        </w:rPr>
-        <w:t xml:space="preserve"> </w:t>
-      </w:r>
-      <w:r>
-        <w:t>state</w:t>
-      </w:r>
-      <w:r>
-        <w:rPr>
-          <w:lang w:val="el-GR"/>
-        </w:rPr>
-        <w:t xml:space="preserve"> </w:t>
-      </w:r>
-      <w:r>
-        <w:rPr>
-          <w:lang w:val="el-GR"/>
-        </w:rPr>
-        <w:t xml:space="preserve">που έπρεπε να περιέχουν μερικά </w:t>
-      </w:r>
-      <w:r>
-        <w:t>components</w:t>
-      </w:r>
-      <w:r>
-        <w:rPr>
-          <w:lang w:val="el-GR"/>
-        </w:rPr>
-        <w:t xml:space="preserve"> </w:t>
-      </w:r>
-      <w:r>
-        <w:rPr>
-          <w:lang w:val="el-GR"/>
-        </w:rPr>
-        <w:t xml:space="preserve">και η αλληλεπίδραση μεταξύ των </w:t>
-      </w:r>
-      <w:r>
-        <w:t>components</w:t>
-      </w:r>
-      <w:r>
-        <w:rPr>
-          <w:lang w:val="el-GR"/>
-        </w:rPr>
-        <w:t xml:space="preserve"> </w:t>
-      </w:r>
-      <w:r>
-        <w:rPr>
-          <w:lang w:val="el-GR"/>
-        </w:rPr>
-        <w:t xml:space="preserve">ήταν επίσης κάτι </w:t>
-      </w:r>
-      <w:r>
-        <w:rPr>
-          <w:lang w:val="el-GR"/>
-        </w:rPr>
-        <w:t xml:space="preserve">αρκετά </w:t>
-      </w:r>
-      <w:r>
-        <w:rPr>
-          <w:lang w:val="el-GR"/>
-        </w:rPr>
-        <w:t>χρονοβόρο</w:t>
-      </w:r>
-      <w:r>
-        <w:rPr>
-          <w:lang w:val="el-GR"/>
-        </w:rPr>
-        <w:t>,</w:t>
-      </w:r>
-      <w:r>
-        <w:rPr>
-          <w:lang w:val="el-GR"/>
-        </w:rPr>
         <w:t xml:space="preserve"> </w:t>
       </w:r>
       <w:r>
@@ -407,19 +400,7 @@
         <w:rPr>
           <w:lang w:val="el-GR"/>
         </w:rPr>
-        <w:t xml:space="preserve"> κατά την διάρκεια της υλοποίησης χρειάστηκε να γίνουν αρκετές αλλαγές για να φτάσει σε ένα ικανοποιητικό σημείο</w:t>
-      </w:r>
-      <w:r>
-        <w:rPr>
-          <w:lang w:val="el-GR"/>
-        </w:rPr>
-        <w:t xml:space="preserve"> η δομή του</w:t>
-      </w:r>
-      <w:r>
-        <w:rPr>
-          <w:lang w:val="el-GR"/>
-        </w:rPr>
-        <w:t>.</w:t>
+        <w:t xml:space="preserve"> κατά την διάρκεια της υλοποίησης χρειάστηκε να γίνουν αρκετές αλλαγές για να φτάσει σε ένα ικανοποιητικό σημείο.</w:t>
       </w:r>
       <w:r>
         <w:rPr>
@@ -439,6 +420,96 @@
           <w:lang w:val="el-GR"/>
         </w:rPr>
         <w:t>Γενικά κατά την υλοποίηση παρουσιάστηκαν προβλήματα και δυσκολίες που δεν είχαν υπολογιστεί από την φάση της ανάλυσης.</w:t>
+      </w:r>
+      <w:r>
+        <w:rPr>
+          <w:lang w:val="el-GR"/>
+        </w:rPr>
+        <w:t xml:space="preserve"> Επίσης μικρά λάθη</w:t>
+      </w:r>
+      <w:r>
+        <w:rPr>
+          <w:lang w:val="el-GR"/>
+        </w:rPr>
+        <w:t xml:space="preserve">, </w:t>
+      </w:r>
+      <w:r>
+        <w:rPr>
+          <w:lang w:val="el-GR"/>
+        </w:rPr>
+        <w:t>απροσεξίες</w:t>
+      </w:r>
+      <w:r>
+        <w:rPr>
+          <w:lang w:val="el-GR"/>
+        </w:rPr>
+        <w:t xml:space="preserve">, αλλαγές </w:t>
+      </w:r>
+      <w:r>
+        <w:rPr>
+          <w:lang w:val="el-GR"/>
+        </w:rPr>
+        <w:t xml:space="preserve">που επηρέαζαν έμμεσα άλλα σημεία </w:t>
+      </w:r>
+      <w:r>
+        <w:rPr>
+          <w:lang w:val="el-GR"/>
+        </w:rPr>
+        <w:t xml:space="preserve">στον κώδικα </w:t>
+      </w:r>
+      <w:r>
+        <w:rPr>
+          <w:lang w:val="el-GR"/>
+        </w:rPr>
+        <w:t xml:space="preserve">και ελλιπής </w:t>
+      </w:r>
+      <w:r>
+        <w:t>testing</w:t>
+      </w:r>
+      <w:r>
+        <w:rPr>
+          <w:lang w:val="el-GR"/>
+        </w:rPr>
+        <w:t>,</w:t>
+      </w:r>
+      <w:r>
+        <w:rPr>
+          <w:lang w:val="el-GR"/>
+        </w:rPr>
+        <w:t xml:space="preserve"> </w:t>
+      </w:r>
+      <w:r>
+        <w:rPr>
+          <w:lang w:val="el-GR"/>
+        </w:rPr>
+        <w:t>ήταν</w:t>
+      </w:r>
+      <w:r>
+        <w:rPr>
+          <w:lang w:val="el-GR"/>
+        </w:rPr>
+        <w:t xml:space="preserve"> αιτί</w:t>
+      </w:r>
+      <w:r>
+        <w:rPr>
+          <w:lang w:val="el-GR"/>
+        </w:rPr>
+        <w:t>ες</w:t>
+      </w:r>
+      <w:r>
+        <w:rPr>
+          <w:lang w:val="el-GR"/>
+        </w:rPr>
+        <w:t xml:space="preserve"> για να χαθούνε αρκετές ώρες στο </w:t>
+      </w:r>
+      <w:r>
+        <w:t>debugging</w:t>
+      </w:r>
+      <w:r>
+        <w:rPr>
+          <w:lang w:val="el-GR"/>
+        </w:rPr>
+        <w:t>.</w:t>
       </w:r>
     </w:p>
     <w:p>
@@ -600,7 +671,7 @@
         <w:rPr>
           <w:lang w:val="el-GR"/>
         </w:rPr>
-        <w:t xml:space="preserve"> ή ακόμα το μεγαλύτερο κέρδος. </w:t>
+        <w:t xml:space="preserve"> ή το μεγαλύτερο κέρδος. </w:t>
       </w:r>
     </w:p>
     <w:p>
@@ -613,7 +684,19 @@
         <w:rPr>
           <w:lang w:val="el-GR"/>
         </w:rPr>
-        <w:t xml:space="preserve">Οι ειδοποιήσεις μπορούν να αποστέλλονται και μέσω </w:t>
+        <w:t xml:space="preserve">Οι ειδοποιήσεις </w:t>
+      </w:r>
+      <w:r>
+        <w:rPr>
+          <w:lang w:val="el-GR"/>
+        </w:rPr>
+        <w:t xml:space="preserve">να </w:t>
+      </w:r>
+      <w:r>
+        <w:rPr>
+          <w:lang w:val="el-GR"/>
+        </w:rPr>
+        <w:t xml:space="preserve">μπορούν αποστέλλονται και μέσω </w:t>
       </w:r>
       <w:r>
         <w:t>email</w:t>
@@ -628,7 +711,28 @@
         <w:rPr>
           <w:lang w:val="el-GR"/>
         </w:rPr>
-        <w:t>για να μπορεί ο χρήστης να είναι ενήμερος χωρίς να χιάζετε να συνδεθεί απαραίτητα στην σελίδα</w:t>
+        <w:t xml:space="preserve">για να μπορεί ο χρήστης να είναι ενήμερος χωρίς να </w:t>
+      </w:r>
+      <w:r>
+        <w:rPr>
+          <w:lang w:val="el-GR"/>
+        </w:rPr>
+        <w:t>χρειάζεται</w:t>
+      </w:r>
+      <w:r>
+        <w:rPr>
+          <w:lang w:val="el-GR"/>
+        </w:rPr>
+        <w:t xml:space="preserve"> να συνδεθεί στ</w:t>
+      </w:r>
+      <w:r>
+        <w:rPr>
+          <w:lang w:val="el-GR"/>
+        </w:rPr>
+        <w:t xml:space="preserve">ο </w:t>
+      </w:r>
+      <w:r>
+        <w:t>ServiceLink</w:t>
       </w:r>
       <w:r>
         <w:rPr>
@@ -659,7 +763,19 @@
         <w:rPr>
           <w:lang w:val="el-GR"/>
         </w:rPr>
-        <w:t xml:space="preserve"> όμως θα είναι να φτιαχτεί </w:t>
+        <w:t xml:space="preserve">, </w:t>
+      </w:r>
+      <w:r>
+        <w:rPr>
+          <w:lang w:val="el-GR"/>
+        </w:rPr>
+        <w:t xml:space="preserve">θα είναι να φτιαχτεί </w:t>
+      </w:r>
+      <w:r>
+        <w:rPr>
+          <w:lang w:val="el-GR"/>
+        </w:rPr>
+        <w:t xml:space="preserve">ένα </w:t>
       </w:r>
       <w:r>
         <w:t>app</w:t>
@@ -803,13 +919,19 @@
         <w:rPr>
           <w:lang w:val="el-GR"/>
         </w:rPr>
-        <w:t xml:space="preserve"> ειδοποιήσεις ηχητικές και γραπτές για την επόμενη συνάντηση που υπάρχει στο πρόγραμμα του</w:t>
-      </w:r>
-      <w:r>
-        <w:rPr>
-          <w:lang w:val="el-GR"/>
-        </w:rPr>
-        <w:t xml:space="preserve"> και ενημέρωση κάθε τέλος της βδομάδα</w:t>
+        <w:t xml:space="preserve"> ειδοποιήσεις ηχητικές και γραπτές για την επόμενη συνάντηση που υπάρχει στο πρόγραμμα </w:t>
+      </w:r>
+      <w:r>
+        <w:rPr>
+          <w:lang w:val="el-GR"/>
+        </w:rPr>
+        <w:t>τους, όπως επίσης και</w:t>
+      </w:r>
+      <w:r>
+        <w:rPr>
+          <w:lang w:val="el-GR"/>
+        </w:rPr>
+        <w:t xml:space="preserve"> ενημέρωση κάθε τέλος της βδομάδα</w:t>
       </w:r>
       <w:r>
         <w:rPr>
@@ -827,6 +949,250 @@
     <w:p>
       <w:pPr>
         <w:rPr>
+          <w:lang w:val="el-GR"/>
+        </w:rPr>
+      </w:pPr>
+    </w:p>
+    <w:p>
+      <w:pPr>
+        <w:rPr>
+          <w:lang w:val="el-GR"/>
+        </w:rPr>
+      </w:pPr>
+      <w:r>
+        <w:rPr>
+          <w:lang w:val="el-GR"/>
+        </w:rPr>
+        <w:br w:type="page"/>
+      </w:r>
+    </w:p>
+    <w:p>
+      <w:pPr>
+        <w:rPr>
+          <w:lang w:val="el-GR"/>
+        </w:rPr>
+      </w:pPr>
+      <w:r>
+        <w:rPr>
+          <w:lang w:val="el-GR"/>
+        </w:rPr>
+        <w:lastRenderedPageBreak/>
+        <w:t xml:space="preserve">Μερικά </w:t>
+      </w:r>
+      <w:r>
+        <w:t>mockups</w:t>
+      </w:r>
+      <w:r>
+        <w:rPr>
+          <w:lang w:val="el-GR"/>
+        </w:rPr>
+        <w:t xml:space="preserve"> </w:t>
+      </w:r>
+      <w:r>
+        <w:rPr>
+          <w:lang w:val="el-GR"/>
+        </w:rPr>
+        <w:t>που ξεκίνησα να σχεδιάζω</w:t>
+      </w:r>
+      <w:r>
+        <w:rPr>
+          <w:lang w:val="el-GR"/>
+        </w:rPr>
+        <w:t xml:space="preserve"> </w:t>
+      </w:r>
+      <w:r>
+        <w:rPr>
+          <w:lang w:val="el-GR"/>
+        </w:rPr>
+        <w:t xml:space="preserve">στο </w:t>
+      </w:r>
+      <w:r>
+        <w:t>figma</w:t>
+      </w:r>
+      <w:bookmarkStart w:id="0" w:name="_GoBack"/>
+      <w:bookmarkEnd w:id="0"/>
+      <w:r>
+        <w:rPr>
+          <w:lang w:val="el-GR"/>
+        </w:rPr>
+        <w:t xml:space="preserve"> για το αντίστοιχο </w:t>
+      </w:r>
+      <w:r>
+        <w:t>app</w:t>
+      </w:r>
+      <w:r>
+        <w:rPr>
+          <w:lang w:val="el-GR"/>
+        </w:rPr>
+        <w:t xml:space="preserve"> για </w:t>
+      </w:r>
+      <w:r>
+        <w:t>smartphone</w:t>
+      </w:r>
+    </w:p>
+    <w:p>
+      <w:pPr>
+        <w:rPr>
+          <w:lang w:val="el-GR"/>
+        </w:rPr>
+      </w:pPr>
+    </w:p>
+    <w:p>
+      <w:pPr>
+        <w:rPr>
+          <w:lang w:val="el-GR"/>
+        </w:rPr>
+      </w:pPr>
+    </w:p>
+    <w:p>
+      <w:pPr>
+        <w:rPr>
+          <w:lang w:val="el-GR"/>
+        </w:rPr>
+      </w:pPr>
+      <w:r>
+        <w:rPr>
+          <w:noProof/>
+        </w:rPr>
+        <w:drawing>
+          <wp:anchor distT="0" distB="0" distL="114300" distR="114300" simplePos="0" relativeHeight="251659264" behindDoc="0" locked="0" layoutInCell="1" allowOverlap="1" wp14:anchorId="0391712B" wp14:editId="06EDCDAF">
+            <wp:simplePos x="0" y="0"/>
+            <wp:positionH relativeFrom="margin">
+              <wp:align>right</wp:align>
+            </wp:positionH>
+            <wp:positionV relativeFrom="paragraph">
+              <wp:posOffset>10160</wp:posOffset>
+            </wp:positionV>
+            <wp:extent cx="2345459" cy="4168486"/>
+            <wp:effectExtent l="0" t="0" r="0" b="3810"/>
+            <wp:wrapSquare wrapText="bothSides"/>
+            <wp:docPr id="2" name="Picture 2"/>
+            <wp:cNvGraphicFramePr>
+              <a:graphicFrameLocks xmlns:a="http://schemas.openxmlformats.org/drawingml/2006/main" noChangeAspect="1"/>
+            </wp:cNvGraphicFramePr>
+            <a:graphic xmlns:a="http://schemas.openxmlformats.org/drawingml/2006/main">
+              <a:graphicData uri="http://schemas.openxmlformats.org/drawingml/2006/picture">
+                <pic:pic xmlns:pic="http://schemas.openxmlformats.org/drawingml/2006/picture">
+                  <pic:nvPicPr>
+                    <pic:cNvPr id="0" name="Picture 2"/>
+                    <pic:cNvPicPr>
+                      <a:picLocks noChangeAspect="1" noChangeArrowheads="1"/>
+                    </pic:cNvPicPr>
+                  </pic:nvPicPr>
+                  <pic:blipFill>
+                    <a:blip r:embed="rId4">
+                      <a:extLst>
+                        <a:ext uri="{28A0092B-C50C-407E-A947-70E740481C1C}">
+                          <a14:useLocalDpi xmlns:a14="http://schemas.microsoft.com/office/drawing/2010/main" val="0"/>
+                        </a:ext>
+                      </a:extLst>
+                    </a:blip>
+                    <a:srcRect/>
+                    <a:stretch>
+                      <a:fillRect/>
+                    </a:stretch>
+                  </pic:blipFill>
+                  <pic:spPr bwMode="auto">
+                    <a:xfrm>
+                      <a:off x="0" y="0"/>
+                      <a:ext cx="2345459" cy="4168486"/>
+                    </a:xfrm>
+                    <a:prstGeom prst="rect">
+                      <a:avLst/>
+                    </a:prstGeom>
+                    <a:noFill/>
+                    <a:ln>
+                      <a:noFill/>
+                    </a:ln>
+                  </pic:spPr>
+                </pic:pic>
+              </a:graphicData>
+            </a:graphic>
+            <wp14:sizeRelH relativeFrom="margin">
+              <wp14:pctWidth>0</wp14:pctWidth>
+            </wp14:sizeRelH>
+            <wp14:sizeRelV relativeFrom="margin">
+              <wp14:pctHeight>0</wp14:pctHeight>
+            </wp14:sizeRelV>
+          </wp:anchor>
+        </w:drawing>
+      </w:r>
+      <w:r>
+        <w:rPr>
+          <w:noProof/>
+        </w:rPr>
+        <w:drawing>
+          <wp:anchor distT="0" distB="0" distL="114300" distR="114300" simplePos="0" relativeHeight="251658240" behindDoc="0" locked="0" layoutInCell="1" allowOverlap="1" wp14:anchorId="3BE83B37" wp14:editId="48570525">
+            <wp:simplePos x="0" y="0"/>
+            <wp:positionH relativeFrom="margin">
+              <wp:align>left</wp:align>
+            </wp:positionH>
+            <wp:positionV relativeFrom="paragraph">
+              <wp:posOffset>13638</wp:posOffset>
+            </wp:positionV>
+            <wp:extent cx="2345459" cy="4168486"/>
+            <wp:effectExtent l="0" t="0" r="0" b="3810"/>
+            <wp:wrapSquare wrapText="bothSides"/>
+            <wp:docPr id="1" name="Picture 1"/>
+            <wp:cNvGraphicFramePr>
+              <a:graphicFrameLocks xmlns:a="http://schemas.openxmlformats.org/drawingml/2006/main" noChangeAspect="1"/>
+            </wp:cNvGraphicFramePr>
+            <a:graphic xmlns:a="http://schemas.openxmlformats.org/drawingml/2006/main">
+              <a:graphicData uri="http://schemas.openxmlformats.org/drawingml/2006/picture">
+                <pic:pic xmlns:pic="http://schemas.openxmlformats.org/drawingml/2006/picture">
+                  <pic:nvPicPr>
+                    <pic:cNvPr id="0" name="Picture 1"/>
+                    <pic:cNvPicPr>
+                      <a:picLocks noChangeAspect="1" noChangeArrowheads="1"/>
+                    </pic:cNvPicPr>
+                  </pic:nvPicPr>
+                  <pic:blipFill>
+                    <a:blip r:embed="rId5">
+                      <a:extLst>
+                        <a:ext uri="{28A0092B-C50C-407E-A947-70E740481C1C}">
+                          <a14:useLocalDpi xmlns:a14="http://schemas.microsoft.com/office/drawing/2010/main" val="0"/>
+                        </a:ext>
+                      </a:extLst>
+                    </a:blip>
+                    <a:srcRect/>
+                    <a:stretch>
+                      <a:fillRect/>
+                    </a:stretch>
+                  </pic:blipFill>
+                  <pic:spPr bwMode="auto">
+                    <a:xfrm>
+                      <a:off x="0" y="0"/>
+                      <a:ext cx="2345459" cy="4168486"/>
+                    </a:xfrm>
+                    <a:prstGeom prst="rect">
+                      <a:avLst/>
+                    </a:prstGeom>
+                    <a:noFill/>
+                    <a:ln>
+                      <a:noFill/>
+                    </a:ln>
+                  </pic:spPr>
+                </pic:pic>
+              </a:graphicData>
+            </a:graphic>
+            <wp14:sizeRelH relativeFrom="margin">
+              <wp14:pctWidth>0</wp14:pctWidth>
+            </wp14:sizeRelH>
+            <wp14:sizeRelV relativeFrom="margin">
+              <wp14:pctHeight>0</wp14:pctHeight>
+            </wp14:sizeRelV>
+          </wp:anchor>
+        </w:drawing>
+      </w:r>
+    </w:p>
+    <w:p>
+      <w:pPr>
+        <w:jc w:val="center"/>
+        <w:rPr>
+          <w:b/>
+          <w:bCs/>
+          <w:sz w:val="24"/>
+          <w:szCs w:val="24"/>
           <w:lang w:val="el-GR"/>
         </w:rPr>
       </w:pPr>
@@ -842,20 +1208,19 @@
           <w:lang w:val="el-GR"/>
         </w:rPr>
       </w:pPr>
-      <w:bookmarkStart w:id="0" w:name="_GoBack"/>
-      <w:bookmarkEnd w:id="0"/>
     </w:p>
     <w:p>
       <w:pPr>
-        <w:jc w:val="center"/>
-        <w:rPr>
-          <w:b/>
-          <w:bCs/>
-          <w:sz w:val="24"/>
-          <w:szCs w:val="24"/>
+        <w:rPr>
           <w:lang w:val="el-GR"/>
         </w:rPr>
       </w:pPr>
+      <w:r>
+        <w:rPr>
+          <w:lang w:val="el-GR"/>
+        </w:rPr>
+        <w:br w:type="page"/>
+      </w:r>
     </w:p>
     <w:p>
       <w:pPr>
@@ -863,6 +1228,75 @@
           <w:lang w:val="el-GR"/>
         </w:rPr>
       </w:pPr>
+      <w:r>
+        <w:rPr>
+          <w:noProof/>
+          <w:lang w:val="el-GR"/>
+        </w:rPr>
+        <w:lastRenderedPageBreak/>
+        <w:drawing>
+          <wp:anchor distT="0" distB="0" distL="114300" distR="114300" simplePos="0" relativeHeight="251660288" behindDoc="0" locked="0" layoutInCell="1" allowOverlap="1" wp14:anchorId="347AD495" wp14:editId="2A473E00">
+            <wp:simplePos x="0" y="0"/>
+            <wp:positionH relativeFrom="margin">
+              <wp:align>left</wp:align>
+            </wp:positionH>
+            <wp:positionV relativeFrom="paragraph">
+              <wp:posOffset>497</wp:posOffset>
+            </wp:positionV>
+            <wp:extent cx="2346159" cy="4169971"/>
+            <wp:effectExtent l="0" t="0" r="0" b="2540"/>
+            <wp:wrapSquare wrapText="bothSides"/>
+            <wp:docPr id="3" name="Picture 3"/>
+            <wp:cNvGraphicFramePr>
+              <a:graphicFrameLocks xmlns:a="http://schemas.openxmlformats.org/drawingml/2006/main" noChangeAspect="1"/>
+            </wp:cNvGraphicFramePr>
+            <a:graphic xmlns:a="http://schemas.openxmlformats.org/drawingml/2006/main">
+              <a:graphicData uri="http://schemas.openxmlformats.org/drawingml/2006/picture">
+                <pic:pic xmlns:pic="http://schemas.openxmlformats.org/drawingml/2006/picture">
+                  <pic:nvPicPr>
+                    <pic:cNvPr id="0" name="Picture 3"/>
+                    <pic:cNvPicPr>
+                      <a:picLocks noChangeAspect="1" noChangeArrowheads="1"/>
+                    </pic:cNvPicPr>
+                  </pic:nvPicPr>
+                  <pic:blipFill>
+                    <a:blip r:embed="rId6">
+                      <a:extLst>
+                        <a:ext uri="{28A0092B-C50C-407E-A947-70E740481C1C}">
+                          <a14:useLocalDpi xmlns:a14="http://schemas.microsoft.com/office/drawing/2010/main" val="0"/>
+                        </a:ext>
+                      </a:extLst>
+                    </a:blip>
+                    <a:srcRect/>
+                    <a:stretch>
+                      <a:fillRect/>
+                    </a:stretch>
+                  </pic:blipFill>
+                  <pic:spPr bwMode="auto">
+                    <a:xfrm>
+                      <a:off x="0" y="0"/>
+                      <a:ext cx="2346159" cy="4169971"/>
+                    </a:xfrm>
+                    <a:prstGeom prst="rect">
+                      <a:avLst/>
+                    </a:prstGeom>
+                    <a:noFill/>
+                    <a:ln>
+                      <a:noFill/>
+                    </a:ln>
+                  </pic:spPr>
+                </pic:pic>
+              </a:graphicData>
+            </a:graphic>
+            <wp14:sizeRelH relativeFrom="margin">
+              <wp14:pctWidth>0</wp14:pctWidth>
+            </wp14:sizeRelH>
+            <wp14:sizeRelV relativeFrom="margin">
+              <wp14:pctHeight>0</wp14:pctHeight>
+            </wp14:sizeRelV>
+          </wp:anchor>
+        </w:drawing>
+      </w:r>
     </w:p>
     <w:sectPr>
       <w:pgSz w:w="12240" w:h="15840"/>

</xml_diff>